<commit_message>
Added info about Power by the Hour settings
</commit_message>
<xml_diff>
--- a/homey-ferroamp-flows.docx
+++ b/homey-ferroamp-flows.docx
@@ -82,6 +82,7 @@
       </w:pPr>
       <w:r>
         <w:rPr>
+          <w:noProof/>
           <w:lang w:val="en-GB"/>
         </w:rPr>
         <w:lastRenderedPageBreak/>
@@ -130,6 +131,7 @@
       </w:pPr>
       <w:r>
         <w:rPr>
+          <w:noProof/>
           <w:lang w:val="en-GB"/>
         </w:rPr>
         <w:lastRenderedPageBreak/>
@@ -178,6 +180,7 @@
       </w:pPr>
       <w:r>
         <w:rPr>
+          <w:noProof/>
           <w:lang w:val="en-GB"/>
         </w:rPr>
         <w:lastRenderedPageBreak/>
@@ -226,6 +229,7 @@
       </w:pPr>
       <w:r>
         <w:rPr>
+          <w:noProof/>
           <w:lang w:val="en-GB"/>
         </w:rPr>
         <w:lastRenderedPageBreak/>
@@ -274,6 +278,7 @@
       </w:pPr>
       <w:r>
         <w:rPr>
+          <w:noProof/>
           <w:lang w:val="en-GB"/>
         </w:rPr>
         <w:lastRenderedPageBreak/>
@@ -322,6 +327,7 @@
       </w:pPr>
       <w:r>
         <w:rPr>
+          <w:noProof/>
           <w:lang w:val="en-GB"/>
         </w:rPr>
         <w:lastRenderedPageBreak/>
@@ -370,6 +376,7 @@
       </w:pPr>
       <w:r>
         <w:rPr>
+          <w:noProof/>
           <w:lang w:val="en-GB"/>
         </w:rPr>
         <w:lastRenderedPageBreak/>
@@ -418,6 +425,7 @@
       </w:pPr>
       <w:r>
         <w:rPr>
+          <w:noProof/>
           <w:lang w:val="en-GB"/>
         </w:rPr>
         <w:lastRenderedPageBreak/>
@@ -457,6 +465,130 @@
           </wp:inline>
         </w:drawing>
       </w:r>
+    </w:p>
+    <w:p>
+      <w:pPr>
+        <w:rPr>
+          <w:b/>
+          <w:bCs/>
+          <w:lang w:val="en-GB"/>
+        </w:rPr>
+      </w:pPr>
+      <w:r>
+        <w:rPr>
+          <w:b/>
+          <w:bCs/>
+          <w:lang w:val="en-GB"/>
+        </w:rPr>
+        <w:br w:type="page"/>
+      </w:r>
+    </w:p>
+    <w:p>
+      <w:pPr>
+        <w:rPr>
+          <w:b/>
+          <w:bCs/>
+          <w:lang w:val="en-GB"/>
+        </w:rPr>
+      </w:pPr>
+    </w:p>
+    <w:p>
+      <w:pPr>
+        <w:rPr>
+          <w:b/>
+          <w:bCs/>
+          <w:lang w:val="en-GB"/>
+        </w:rPr>
+      </w:pPr>
+      <w:r>
+        <w:rPr>
+          <w:b/>
+          <w:bCs/>
+          <w:lang w:val="en-GB"/>
+        </w:rPr>
+        <w:t>//</w:t>
+      </w:r>
+      <w:r>
+        <w:rPr>
+          <w:b/>
+          <w:bCs/>
+          <w:lang w:val="en-GB"/>
+        </w:rPr>
+        <w:t>Power by the Hour settings (</w:t>
+      </w:r>
+      <w:r>
+        <w:rPr>
+          <w:b/>
+          <w:bCs/>
+          <w:lang w:val="en-GB"/>
+        </w:rPr>
+        <w:t>will change in near future)</w:t>
+      </w:r>
+    </w:p>
+    <w:p>
+      <w:pPr>
+        <w:rPr>
+          <w:b/>
+          <w:bCs/>
+          <w:lang w:val="en-GB"/>
+        </w:rPr>
+      </w:pPr>
+      <w:r>
+        <w:rPr>
+          <w:b/>
+          <w:bCs/>
+          <w:lang w:val="en-GB"/>
+        </w:rPr>
+        <w:drawing>
+          <wp:inline distT="0" distB="0" distL="0" distR="0" wp14:anchorId="5E8370B6" wp14:editId="1093C987">
+            <wp:extent cx="3301290" cy="5044440"/>
+            <wp:effectExtent l="0" t="0" r="0" b="3810"/>
+            <wp:docPr id="393512253" name="Picture 1" descr="A screenshot of a computer&#10;&#10;Description automatically generated"/>
+            <wp:cNvGraphicFramePr>
+              <a:graphicFrameLocks xmlns:a="http://schemas.openxmlformats.org/drawingml/2006/main" noChangeAspect="1"/>
+            </wp:cNvGraphicFramePr>
+            <a:graphic xmlns:a="http://schemas.openxmlformats.org/drawingml/2006/main">
+              <a:graphicData uri="http://schemas.openxmlformats.org/drawingml/2006/picture">
+                <pic:pic xmlns:pic="http://schemas.openxmlformats.org/drawingml/2006/picture">
+                  <pic:nvPicPr>
+                    <pic:cNvPr id="393512253" name="Picture 1" descr="A screenshot of a computer&#10;&#10;Description automatically generated"/>
+                    <pic:cNvPicPr/>
+                  </pic:nvPicPr>
+                  <pic:blipFill>
+                    <a:blip r:embed="rId15"/>
+                    <a:stretch>
+                      <a:fillRect/>
+                    </a:stretch>
+                  </pic:blipFill>
+                  <pic:spPr>
+                    <a:xfrm>
+                      <a:off x="0" y="0"/>
+                      <a:ext cx="3308867" cy="5056018"/>
+                    </a:xfrm>
+                    <a:prstGeom prst="rect">
+                      <a:avLst/>
+                    </a:prstGeom>
+                  </pic:spPr>
+                </pic:pic>
+              </a:graphicData>
+            </a:graphic>
+          </wp:inline>
+        </w:drawing>
+      </w:r>
+    </w:p>
+    <w:p>
+      <w:pPr>
+        <w:rPr>
+          <w:lang w:val="en-GB"/>
+        </w:rPr>
+      </w:pPr>
+    </w:p>
+    <w:p>
+      <w:pPr>
+        <w:rPr>
+          <w:lang w:val="en-GB"/>
+        </w:rPr>
+      </w:pPr>
     </w:p>
     <w:p>
       <w:pPr>

</xml_diff>

<commit_message>
Adjusted buy and sell spot prices
</commit_message>
<xml_diff>
--- a/homey-ferroamp-flows.docx
+++ b/homey-ferroamp-flows.docx
@@ -514,36 +514,73 @@
           <w:bCs/>
           <w:lang w:val="en-GB"/>
         </w:rPr>
-        <w:t>Power by the Hour settings (</w:t>
-      </w:r>
-      <w:r>
-        <w:rPr>
-          <w:b/>
-          <w:bCs/>
-          <w:lang w:val="en-GB"/>
-        </w:rPr>
-        <w:t>will change in near future)</w:t>
+        <w:t xml:space="preserve">Power by the Hour settings </w:t>
       </w:r>
     </w:p>
     <w:p>
       <w:pPr>
         <w:rPr>
-          <w:b/>
-          <w:bCs/>
           <w:lang w:val="en-GB"/>
         </w:rPr>
       </w:pPr>
       <w:r>
         <w:rPr>
-          <w:b/>
-          <w:bCs/>
+          <w:lang w:val="en-GB"/>
+        </w:rPr>
+        <w:t>F</w:t>
+      </w:r>
+      <w:r>
+        <w:rPr>
+          <w:lang w:val="en-GB"/>
+        </w:rPr>
+        <w:t xml:space="preserve">ind settings: In left pane select </w:t>
+      </w:r>
+      <w:r>
+        <w:rPr>
+          <w:lang w:val="en-GB"/>
+        </w:rPr>
+        <w:t>‘Devices’</w:t>
+      </w:r>
+      <w:r>
+        <w:rPr>
+          <w:lang w:val="en-GB"/>
+        </w:rPr>
+        <w:t>.</w:t>
+      </w:r>
+      <w:r>
+        <w:rPr>
+          <w:lang w:val="en-GB"/>
+        </w:rPr>
+        <w:t xml:space="preserve"> Select the</w:t>
+      </w:r>
+      <w:r>
+        <w:rPr>
+          <w:lang w:val="en-GB"/>
+        </w:rPr>
+        <w:t xml:space="preserve"> app icon</w:t>
+      </w:r>
+      <w:r>
+        <w:rPr>
+          <w:lang w:val="en-GB"/>
+        </w:rPr>
+        <w:t>. Select settings.</w:t>
+      </w:r>
+    </w:p>
+    <w:p>
+      <w:pPr>
+        <w:rPr>
+          <w:lang w:val="en-GB"/>
+        </w:rPr>
+      </w:pPr>
+      <w:r>
+        <w:rPr>
           <w:lang w:val="en-GB"/>
         </w:rPr>
         <w:drawing>
-          <wp:inline distT="0" distB="0" distL="0" distR="0" wp14:anchorId="5E8370B6" wp14:editId="1093C987">
-            <wp:extent cx="3301290" cy="5044440"/>
-            <wp:effectExtent l="0" t="0" r="0" b="3810"/>
-            <wp:docPr id="393512253" name="Picture 1" descr="A screenshot of a computer&#10;&#10;Description automatically generated"/>
+          <wp:inline distT="0" distB="0" distL="0" distR="0" wp14:anchorId="6D07A4DD" wp14:editId="594C993C">
+            <wp:extent cx="1104996" cy="1104996"/>
+            <wp:effectExtent l="0" t="0" r="0" b="0"/>
+            <wp:docPr id="1131238556" name="Picture 1" descr="A screen shot of a phone&#10;&#10;Description automatically generated"/>
             <wp:cNvGraphicFramePr>
               <a:graphicFrameLocks xmlns:a="http://schemas.openxmlformats.org/drawingml/2006/main" noChangeAspect="1"/>
             </wp:cNvGraphicFramePr>
@@ -551,7 +588,7 @@
               <a:graphicData uri="http://schemas.openxmlformats.org/drawingml/2006/picture">
                 <pic:pic xmlns:pic="http://schemas.openxmlformats.org/drawingml/2006/picture">
                   <pic:nvPicPr>
-                    <pic:cNvPr id="393512253" name="Picture 1" descr="A screenshot of a computer&#10;&#10;Description automatically generated"/>
+                    <pic:cNvPr id="1131238556" name="Picture 1" descr="A screen shot of a phone&#10;&#10;Description automatically generated"/>
                     <pic:cNvPicPr/>
                   </pic:nvPicPr>
                   <pic:blipFill>
@@ -563,7 +600,7 @@
                   <pic:spPr>
                     <a:xfrm>
                       <a:off x="0" y="0"/>
-                      <a:ext cx="3308867" cy="5056018"/>
+                      <a:ext cx="1104996" cy="1104996"/>
                     </a:xfrm>
                     <a:prstGeom prst="rect">
                       <a:avLst/>
@@ -575,6 +612,113 @@
           </wp:inline>
         </w:drawing>
       </w:r>
+    </w:p>
+    <w:p>
+      <w:pPr>
+        <w:rPr>
+          <w:lang w:val="en-GB"/>
+        </w:rPr>
+      </w:pPr>
+      <w:r>
+        <w:rPr>
+          <w:lang w:val="en-GB"/>
+        </w:rPr>
+        <w:drawing>
+          <wp:inline distT="0" distB="0" distL="0" distR="0" wp14:anchorId="75B6ADBA" wp14:editId="7C33B1BA">
+            <wp:extent cx="274344" cy="476291"/>
+            <wp:effectExtent l="0" t="0" r="0" b="0"/>
+            <wp:docPr id="1174019503" name="Picture 1" descr="A grey gear on a black background&#10;&#10;Description automatically generated"/>
+            <wp:cNvGraphicFramePr>
+              <a:graphicFrameLocks xmlns:a="http://schemas.openxmlformats.org/drawingml/2006/main" noChangeAspect="1"/>
+            </wp:cNvGraphicFramePr>
+            <a:graphic xmlns:a="http://schemas.openxmlformats.org/drawingml/2006/main">
+              <a:graphicData uri="http://schemas.openxmlformats.org/drawingml/2006/picture">
+                <pic:pic xmlns:pic="http://schemas.openxmlformats.org/drawingml/2006/picture">
+                  <pic:nvPicPr>
+                    <pic:cNvPr id="1174019503" name="Picture 1" descr="A grey gear on a black background&#10;&#10;Description automatically generated"/>
+                    <pic:cNvPicPr/>
+                  </pic:nvPicPr>
+                  <pic:blipFill>
+                    <a:blip r:embed="rId16"/>
+                    <a:stretch>
+                      <a:fillRect/>
+                    </a:stretch>
+                  </pic:blipFill>
+                  <pic:spPr>
+                    <a:xfrm>
+                      <a:off x="0" y="0"/>
+                      <a:ext cx="274344" cy="476291"/>
+                    </a:xfrm>
+                    <a:prstGeom prst="rect">
+                      <a:avLst/>
+                    </a:prstGeom>
+                  </pic:spPr>
+                </pic:pic>
+              </a:graphicData>
+            </a:graphic>
+          </wp:inline>
+        </w:drawing>
+      </w:r>
+    </w:p>
+    <w:p>
+      <w:pPr>
+        <w:rPr>
+          <w:b/>
+          <w:bCs/>
+          <w:lang w:val="en-GB"/>
+        </w:rPr>
+      </w:pPr>
+      <w:r>
+        <w:rPr>
+          <w:b/>
+          <w:bCs/>
+          <w:lang w:val="en-GB"/>
+        </w:rPr>
+        <w:drawing>
+          <wp:inline distT="0" distB="0" distL="0" distR="0" wp14:anchorId="5980423C" wp14:editId="71012021">
+            <wp:extent cx="3303590" cy="4823460"/>
+            <wp:effectExtent l="0" t="0" r="0" b="0"/>
+            <wp:docPr id="1183156556" name="Picture 1" descr="A screenshot of a computer&#10;&#10;Description automatically generated"/>
+            <wp:cNvGraphicFramePr>
+              <a:graphicFrameLocks xmlns:a="http://schemas.openxmlformats.org/drawingml/2006/main" noChangeAspect="1"/>
+            </wp:cNvGraphicFramePr>
+            <a:graphic xmlns:a="http://schemas.openxmlformats.org/drawingml/2006/main">
+              <a:graphicData uri="http://schemas.openxmlformats.org/drawingml/2006/picture">
+                <pic:pic xmlns:pic="http://schemas.openxmlformats.org/drawingml/2006/picture">
+                  <pic:nvPicPr>
+                    <pic:cNvPr id="1183156556" name="Picture 1" descr="A screenshot of a computer&#10;&#10;Description automatically generated"/>
+                    <pic:cNvPicPr/>
+                  </pic:nvPicPr>
+                  <pic:blipFill>
+                    <a:blip r:embed="rId17"/>
+                    <a:stretch>
+                      <a:fillRect/>
+                    </a:stretch>
+                  </pic:blipFill>
+                  <pic:spPr>
+                    <a:xfrm>
+                      <a:off x="0" y="0"/>
+                      <a:ext cx="3310190" cy="4833096"/>
+                    </a:xfrm>
+                    <a:prstGeom prst="rect">
+                      <a:avLst/>
+                    </a:prstGeom>
+                  </pic:spPr>
+                </pic:pic>
+              </a:graphicData>
+            </a:graphic>
+          </wp:inline>
+        </w:drawing>
+      </w:r>
+    </w:p>
+    <w:p>
+      <w:pPr>
+        <w:rPr>
+          <w:b/>
+          <w:bCs/>
+          <w:lang w:val="en-GB"/>
+        </w:rPr>
+      </w:pPr>
     </w:p>
     <w:p>
       <w:pPr>

</xml_diff>